<commit_message>
Add Documentation: Design, Use Ceses. Update documentation: Glossary, SRS
</commit_message>
<xml_diff>
--- a/RUPDoc/Glossary.docx
+++ b/RUPDoc/Glossary.docx
@@ -654,8 +654,6 @@
       <w:r>
         <w:fldChar w:fldCharType="end"/>
       </w:r>
-      <w:bookmarkStart w:id="0" w:name="_GoBack"/>
-      <w:bookmarkEnd w:id="0"/>
       <w:r>
         <w:rPr>
           <w:lang w:val="ru-RU"/>
@@ -676,131 +674,159 @@
           <w:lang w:val="ru-RU"/>
         </w:rPr>
       </w:pPr>
-      <w:bookmarkStart w:id="1" w:name="_Toc509450810"/>
+      <w:bookmarkStart w:id="0" w:name="_Toc509450810"/>
       <w:r>
         <w:rPr>
           <w:lang w:val="ru-RU"/>
         </w:rPr>
         <w:t>Введение</w:t>
+      </w:r>
+      <w:bookmarkEnd w:id="0"/>
+    </w:p>
+    <w:p>
+      <w:pPr>
+        <w:pStyle w:val="af0"/>
+        <w:ind w:firstLine="720"/>
+        <w:rPr>
+          <w:lang w:val="ru-RU"/>
+        </w:rPr>
+      </w:pPr>
+      <w:r>
+        <w:rPr>
+          <w:lang w:val="ru-RU"/>
+        </w:rPr>
+        <w:t>В глоссарии содержатся рабочие определения</w:t>
+      </w:r>
+      <w:r>
+        <w:rPr>
+          <w:lang w:val="ru-RU"/>
+        </w:rPr>
+        <w:t xml:space="preserve"> и сокращения</w:t>
+      </w:r>
+      <w:r>
+        <w:rPr>
+          <w:lang w:val="ru-RU"/>
+        </w:rPr>
+        <w:t xml:space="preserve"> для всех </w:t>
+      </w:r>
+      <w:r>
+        <w:rPr>
+          <w:lang w:val="ru-RU"/>
+        </w:rPr>
+        <w:t>документов</w:t>
+      </w:r>
+      <w:r>
+        <w:rPr>
+          <w:lang w:val="ru-RU"/>
+        </w:rPr>
+        <w:t xml:space="preserve"> </w:t>
+      </w:r>
+      <w:r>
+        <w:rPr>
+          <w:lang w:val="ru-RU"/>
+        </w:rPr>
+        <w:t>разработки ПС</w:t>
+      </w:r>
+      <w:r>
+        <w:rPr>
+          <w:lang w:val="ru-RU"/>
+        </w:rPr>
+        <w:t xml:space="preserve"> </w:t>
+      </w:r>
+      <w:r>
+        <w:rPr>
+          <w:lang w:val="ru-RU"/>
+        </w:rPr>
+        <w:fldChar w:fldCharType="begin"/>
+      </w:r>
+      <w:r>
+        <w:rPr>
+          <w:lang w:val="ru-RU"/>
+        </w:rPr>
+        <w:instrText xml:space="preserve"> SUBJECT   \* MERGEFORMAT </w:instrText>
+      </w:r>
+      <w:r>
+        <w:rPr>
+          <w:lang w:val="ru-RU"/>
+        </w:rPr>
+        <w:fldChar w:fldCharType="separate"/>
+      </w:r>
+      <w:proofErr w:type="spellStart"/>
+      <w:r>
+        <w:rPr>
+          <w:lang w:val="ru-RU"/>
+        </w:rPr>
+        <w:t>SweetHouse</w:t>
+      </w:r>
+      <w:proofErr w:type="spellEnd"/>
+      <w:r>
+        <w:rPr>
+          <w:lang w:val="ru-RU"/>
+        </w:rPr>
+        <w:fldChar w:fldCharType="end"/>
+      </w:r>
+      <w:r>
+        <w:rPr>
+          <w:lang w:val="ru-RU"/>
+        </w:rPr>
+        <w:t>. Этот глоссарий будет расширен на протяжении всего срока действия проекта.</w:t>
+      </w:r>
+    </w:p>
+    <w:p>
+      <w:pPr>
+        <w:pStyle w:val="1"/>
+        <w:rPr>
+          <w:lang w:val="ru-RU"/>
+        </w:rPr>
+      </w:pPr>
+      <w:bookmarkStart w:id="1" w:name="_Toc509450811"/>
+      <w:r>
+        <w:rPr>
+          <w:lang w:val="ru-RU"/>
+        </w:rPr>
+        <w:t>Определения и сокр</w:t>
+      </w:r>
+      <w:r>
+        <w:rPr>
+          <w:lang w:val="ru-RU"/>
+        </w:rPr>
+        <w:t>а</w:t>
+      </w:r>
+      <w:r>
+        <w:rPr>
+          <w:lang w:val="ru-RU"/>
+        </w:rPr>
+        <w:t>щения</w:t>
       </w:r>
       <w:bookmarkEnd w:id="1"/>
     </w:p>
     <w:p>
       <w:pPr>
-        <w:pStyle w:val="af0"/>
-        <w:ind w:firstLine="720"/>
-        <w:rPr>
-          <w:lang w:val="ru-RU"/>
-        </w:rPr>
-      </w:pPr>
-      <w:r>
-        <w:rPr>
-          <w:lang w:val="ru-RU"/>
-        </w:rPr>
-        <w:t>В глоссарии содержатся рабочие определения</w:t>
-      </w:r>
-      <w:r>
-        <w:rPr>
-          <w:lang w:val="ru-RU"/>
-        </w:rPr>
-        <w:t xml:space="preserve"> и сокращения</w:t>
-      </w:r>
-      <w:r>
-        <w:rPr>
-          <w:lang w:val="ru-RU"/>
-        </w:rPr>
-        <w:t xml:space="preserve"> для всех </w:t>
-      </w:r>
-      <w:r>
-        <w:rPr>
-          <w:lang w:val="ru-RU"/>
-        </w:rPr>
-        <w:t>документов</w:t>
-      </w:r>
-      <w:r>
-        <w:rPr>
-          <w:lang w:val="ru-RU"/>
-        </w:rPr>
-        <w:t xml:space="preserve"> </w:t>
-      </w:r>
-      <w:r>
-        <w:rPr>
-          <w:lang w:val="ru-RU"/>
-        </w:rPr>
-        <w:t>разработки ПС</w:t>
-      </w:r>
-      <w:r>
-        <w:rPr>
-          <w:lang w:val="ru-RU"/>
-        </w:rPr>
-        <w:t xml:space="preserve"> </w:t>
-      </w:r>
-      <w:r>
-        <w:rPr>
-          <w:lang w:val="ru-RU"/>
-        </w:rPr>
-        <w:fldChar w:fldCharType="begin"/>
-      </w:r>
-      <w:r>
-        <w:rPr>
-          <w:lang w:val="ru-RU"/>
-        </w:rPr>
-        <w:instrText xml:space="preserve"> SUBJECT   \* MERGEFORMAT </w:instrText>
-      </w:r>
-      <w:r>
-        <w:rPr>
-          <w:lang w:val="ru-RU"/>
-        </w:rPr>
-        <w:fldChar w:fldCharType="separate"/>
-      </w:r>
-      <w:proofErr w:type="spellStart"/>
-      <w:r>
-        <w:rPr>
-          <w:lang w:val="ru-RU"/>
-        </w:rPr>
-        <w:t>SweetHouse</w:t>
-      </w:r>
-      <w:proofErr w:type="spellEnd"/>
-      <w:r>
-        <w:rPr>
-          <w:lang w:val="ru-RU"/>
-        </w:rPr>
-        <w:fldChar w:fldCharType="end"/>
-      </w:r>
-      <w:r>
-        <w:rPr>
-          <w:lang w:val="ru-RU"/>
-        </w:rPr>
-        <w:t>. Этот глоссарий будет расширен на протяжении всего срока действия проекта.</w:t>
+        <w:ind w:left="720" w:firstLine="720"/>
+        <w:rPr>
+          <w:lang w:val="ru-RU"/>
+        </w:rPr>
+      </w:pPr>
+      <w:r>
+        <w:rPr>
+          <w:lang w:val="ru-RU"/>
+        </w:rPr>
+        <w:t>ПК – портативный компьютер</w:t>
       </w:r>
     </w:p>
     <w:p>
       <w:pPr>
-        <w:pStyle w:val="1"/>
-        <w:rPr>
-          <w:lang w:val="ru-RU"/>
-        </w:rPr>
-      </w:pPr>
-      <w:bookmarkStart w:id="2" w:name="_Toc509450811"/>
-      <w:r>
-        <w:rPr>
-          <w:lang w:val="ru-RU"/>
-        </w:rPr>
-        <w:t>Определения и сокр</w:t>
-      </w:r>
-      <w:r>
-        <w:rPr>
-          <w:lang w:val="ru-RU"/>
-        </w:rPr>
-        <w:t>а</w:t>
-      </w:r>
-      <w:r>
-        <w:rPr>
-          <w:lang w:val="ru-RU"/>
-        </w:rPr>
-        <w:t>щения</w:t>
-      </w:r>
-      <w:bookmarkEnd w:id="2"/>
+        <w:ind w:left="720" w:firstLine="720"/>
+        <w:rPr>
+          <w:lang w:val="ru-RU"/>
+        </w:rPr>
+      </w:pPr>
+      <w:r>
+        <w:rPr>
+          <w:lang w:val="ru-RU"/>
+        </w:rPr>
+        <w:t>ПС – программная система</w:t>
+      </w:r>
     </w:p>
     <w:p>
       <w:pPr>
@@ -810,25 +836,49 @@
         </w:rPr>
       </w:pPr>
       <w:r>
-        <w:rPr>
-          <w:lang w:val="ru-RU"/>
-        </w:rPr>
-        <w:t>ПК – портативный компьютер</w:t>
-      </w:r>
-    </w:p>
-    <w:p>
-      <w:pPr>
-        <w:ind w:left="720" w:firstLine="720"/>
-        <w:rPr>
-          <w:lang w:val="ru-RU"/>
-        </w:rPr>
-      </w:pPr>
-      <w:r>
-        <w:rPr>
-          <w:lang w:val="ru-RU"/>
-        </w:rPr>
-        <w:t>ПС – программная система</w:t>
-      </w:r>
+        <w:t>GUI</w:t>
+      </w:r>
+      <w:r>
+        <w:rPr>
+          <w:lang w:val="ru-RU"/>
+        </w:rPr>
+        <w:t xml:space="preserve"> (</w:t>
+      </w:r>
+      <w:r>
+        <w:t>graphical</w:t>
+      </w:r>
+      <w:r>
+        <w:rPr>
+          <w:lang w:val="ru-RU"/>
+        </w:rPr>
+        <w:t xml:space="preserve"> </w:t>
+      </w:r>
+      <w:r>
+        <w:t>user</w:t>
+      </w:r>
+      <w:r>
+        <w:rPr>
+          <w:lang w:val="ru-RU"/>
+        </w:rPr>
+        <w:t xml:space="preserve"> </w:t>
+      </w:r>
+      <w:r>
+        <w:t>interface</w:t>
+      </w:r>
+      <w:r>
+        <w:rPr>
+          <w:lang w:val="ru-RU"/>
+        </w:rPr>
+        <w:t>)</w:t>
+      </w:r>
+      <w:r>
+        <w:rPr>
+          <w:lang w:val="ru-RU"/>
+        </w:rPr>
+        <w:t xml:space="preserve"> – Графический интерфейс пользователя</w:t>
+      </w:r>
+      <w:bookmarkStart w:id="2" w:name="_GoBack"/>
+      <w:bookmarkEnd w:id="2"/>
     </w:p>
     <w:sectPr>
       <w:headerReference w:type="default" r:id="rId9"/>

</xml_diff>